<commit_message>
CRUD APP REST API
</commit_message>
<xml_diff>
--- a/Phase-3/Session-4/notes/Working with express.docx
+++ b/Phase-3/Session-4/notes/Working with express.docx
@@ -7373,949 +7373,997 @@
         </w:rPr>
         <w:t xml:space="preserve"> the code.</w:t>
       </w:r>
+    </w:p>
+    <w:p>
+      <w:pPr>
+        <w:rPr>
+          <w:sz w:val="28"/>
+          <w:lang w:val="en-US"/>
+        </w:rPr>
+      </w:pPr>
+    </w:p>
+    <w:p>
+      <w:pPr>
+        <w:shd w:val="clear" w:color="auto" w:fill="1E1E1E"/>
+        <w:spacing w:after="0" w:line="285" w:lineRule="atLeast"/>
+        <w:rPr>
+          <w:rFonts w:ascii="Consolas" w:eastAsia="Times New Roman" w:hAnsi="Consolas" w:cs="Times New Roman"/>
+          <w:color w:val="D4D4D4"/>
+          <w:sz w:val="21"/>
+          <w:szCs w:val="21"/>
+          <w:lang w:eastAsia="en-IN"/>
+        </w:rPr>
+      </w:pPr>
+      <w:proofErr w:type="spellStart"/>
+      <w:proofErr w:type="gramStart"/>
+      <w:r>
+        <w:rPr>
+          <w:rFonts w:ascii="Consolas" w:eastAsia="Times New Roman" w:hAnsi="Consolas" w:cs="Times New Roman"/>
+          <w:color w:val="569CD6"/>
+          <w:sz w:val="21"/>
+          <w:szCs w:val="21"/>
+          <w:lang w:eastAsia="en-IN"/>
+        </w:rPr>
+        <w:t>const</w:t>
+      </w:r>
+      <w:proofErr w:type="spellEnd"/>
+      <w:proofErr w:type="gramEnd"/>
+      <w:r>
+        <w:rPr>
+          <w:rFonts w:ascii="Consolas" w:eastAsia="Times New Roman" w:hAnsi="Consolas" w:cs="Times New Roman"/>
+          <w:color w:val="D4D4D4"/>
+          <w:sz w:val="21"/>
+          <w:szCs w:val="21"/>
+          <w:lang w:eastAsia="en-IN"/>
+        </w:rPr>
+        <w:t xml:space="preserve"> </w:t>
+      </w:r>
+      <w:r>
+        <w:rPr>
+          <w:rFonts w:ascii="Consolas" w:eastAsia="Times New Roman" w:hAnsi="Consolas" w:cs="Times New Roman"/>
+          <w:color w:val="DCDCAA"/>
+          <w:sz w:val="21"/>
+          <w:szCs w:val="21"/>
+          <w:lang w:eastAsia="en-IN"/>
+        </w:rPr>
+        <w:t>express</w:t>
+      </w:r>
+      <w:r>
+        <w:rPr>
+          <w:rFonts w:ascii="Consolas" w:eastAsia="Times New Roman" w:hAnsi="Consolas" w:cs="Times New Roman"/>
+          <w:color w:val="D4D4D4"/>
+          <w:sz w:val="21"/>
+          <w:szCs w:val="21"/>
+          <w:lang w:eastAsia="en-IN"/>
+        </w:rPr>
+        <w:t xml:space="preserve">= </w:t>
+      </w:r>
+      <w:r>
+        <w:rPr>
+          <w:rFonts w:ascii="Consolas" w:eastAsia="Times New Roman" w:hAnsi="Consolas" w:cs="Times New Roman"/>
+          <w:color w:val="DCDCAA"/>
+          <w:sz w:val="21"/>
+          <w:szCs w:val="21"/>
+          <w:lang w:eastAsia="en-IN"/>
+        </w:rPr>
+        <w:t>require</w:t>
+      </w:r>
+      <w:r>
+        <w:rPr>
+          <w:rFonts w:ascii="Consolas" w:eastAsia="Times New Roman" w:hAnsi="Consolas" w:cs="Times New Roman"/>
+          <w:color w:val="D4D4D4"/>
+          <w:sz w:val="21"/>
+          <w:szCs w:val="21"/>
+          <w:lang w:eastAsia="en-IN"/>
+        </w:rPr>
+        <w:t>(</w:t>
+      </w:r>
+      <w:r>
+        <w:rPr>
+          <w:rFonts w:ascii="Consolas" w:eastAsia="Times New Roman" w:hAnsi="Consolas" w:cs="Times New Roman"/>
+          <w:color w:val="CE9178"/>
+          <w:sz w:val="21"/>
+          <w:szCs w:val="21"/>
+          <w:lang w:eastAsia="en-IN"/>
+        </w:rPr>
+        <w:t>'express'</w:t>
+      </w:r>
+      <w:r>
+        <w:rPr>
+          <w:rFonts w:ascii="Consolas" w:eastAsia="Times New Roman" w:hAnsi="Consolas" w:cs="Times New Roman"/>
+          <w:color w:val="D4D4D4"/>
+          <w:sz w:val="21"/>
+          <w:szCs w:val="21"/>
+          <w:lang w:eastAsia="en-IN"/>
+        </w:rPr>
+        <w:t>);</w:t>
+      </w:r>
+    </w:p>
+    <w:p>
+      <w:pPr>
+        <w:shd w:val="clear" w:color="auto" w:fill="1E1E1E"/>
+        <w:spacing w:after="0" w:line="285" w:lineRule="atLeast"/>
+        <w:rPr>
+          <w:rFonts w:ascii="Consolas" w:eastAsia="Times New Roman" w:hAnsi="Consolas" w:cs="Times New Roman"/>
+          <w:color w:val="D4D4D4"/>
+          <w:sz w:val="21"/>
+          <w:szCs w:val="21"/>
+          <w:lang w:eastAsia="en-IN"/>
+        </w:rPr>
+      </w:pPr>
+      <w:proofErr w:type="spellStart"/>
+      <w:proofErr w:type="gramStart"/>
+      <w:r>
+        <w:rPr>
+          <w:rFonts w:ascii="Consolas" w:eastAsia="Times New Roman" w:hAnsi="Consolas" w:cs="Times New Roman"/>
+          <w:color w:val="569CD6"/>
+          <w:sz w:val="21"/>
+          <w:szCs w:val="21"/>
+          <w:highlight w:val="yellow"/>
+          <w:lang w:eastAsia="en-IN"/>
+        </w:rPr>
+        <w:t>const</w:t>
+      </w:r>
+      <w:proofErr w:type="spellEnd"/>
+      <w:proofErr w:type="gramEnd"/>
+      <w:r>
+        <w:rPr>
+          <w:rFonts w:ascii="Consolas" w:eastAsia="Times New Roman" w:hAnsi="Consolas" w:cs="Times New Roman"/>
+          <w:color w:val="D4D4D4"/>
+          <w:sz w:val="21"/>
+          <w:szCs w:val="21"/>
+          <w:highlight w:val="yellow"/>
+          <w:lang w:eastAsia="en-IN"/>
+        </w:rPr>
+        <w:t xml:space="preserve"> </w:t>
+      </w:r>
+      <w:proofErr w:type="spellStart"/>
+      <w:r>
+        <w:rPr>
+          <w:rFonts w:ascii="Consolas" w:eastAsia="Times New Roman" w:hAnsi="Consolas" w:cs="Times New Roman"/>
+          <w:color w:val="4FC1FF"/>
+          <w:sz w:val="21"/>
+          <w:szCs w:val="21"/>
+          <w:highlight w:val="yellow"/>
+          <w:lang w:eastAsia="en-IN"/>
+        </w:rPr>
+        <w:t>productController</w:t>
+      </w:r>
+      <w:proofErr w:type="spellEnd"/>
+      <w:r>
+        <w:rPr>
+          <w:rFonts w:ascii="Consolas" w:eastAsia="Times New Roman" w:hAnsi="Consolas" w:cs="Times New Roman"/>
+          <w:color w:val="D4D4D4"/>
+          <w:sz w:val="21"/>
+          <w:szCs w:val="21"/>
+          <w:highlight w:val="yellow"/>
+          <w:lang w:eastAsia="en-IN"/>
+        </w:rPr>
+        <w:t xml:space="preserve">= </w:t>
+      </w:r>
+      <w:r>
+        <w:rPr>
+          <w:rFonts w:ascii="Consolas" w:eastAsia="Times New Roman" w:hAnsi="Consolas" w:cs="Times New Roman"/>
+          <w:color w:val="DCDCAA"/>
+          <w:sz w:val="21"/>
+          <w:szCs w:val="21"/>
+          <w:highlight w:val="yellow"/>
+          <w:lang w:eastAsia="en-IN"/>
+        </w:rPr>
+        <w:t>require</w:t>
+      </w:r>
+      <w:r>
+        <w:rPr>
+          <w:rFonts w:ascii="Consolas" w:eastAsia="Times New Roman" w:hAnsi="Consolas" w:cs="Times New Roman"/>
+          <w:color w:val="D4D4D4"/>
+          <w:sz w:val="21"/>
+          <w:szCs w:val="21"/>
+          <w:highlight w:val="yellow"/>
+          <w:lang w:eastAsia="en-IN"/>
+        </w:rPr>
+        <w:t>(</w:t>
+      </w:r>
+      <w:r>
+        <w:rPr>
+          <w:rFonts w:ascii="Consolas" w:eastAsia="Times New Roman" w:hAnsi="Consolas" w:cs="Times New Roman"/>
+          <w:color w:val="CE9178"/>
+          <w:sz w:val="21"/>
+          <w:szCs w:val="21"/>
+          <w:highlight w:val="yellow"/>
+          <w:lang w:eastAsia="en-IN"/>
+        </w:rPr>
+        <w:t>'./controller'</w:t>
+      </w:r>
+      <w:r>
+        <w:rPr>
+          <w:rFonts w:ascii="Consolas" w:eastAsia="Times New Roman" w:hAnsi="Consolas" w:cs="Times New Roman"/>
+          <w:color w:val="D4D4D4"/>
+          <w:sz w:val="21"/>
+          <w:szCs w:val="21"/>
+          <w:highlight w:val="yellow"/>
+          <w:lang w:eastAsia="en-IN"/>
+        </w:rPr>
+        <w:t>)</w:t>
+      </w:r>
+    </w:p>
+    <w:p>
+      <w:pPr>
+        <w:shd w:val="clear" w:color="auto" w:fill="1E1E1E"/>
+        <w:spacing w:after="0" w:line="285" w:lineRule="atLeast"/>
+        <w:rPr>
+          <w:rFonts w:ascii="Consolas" w:eastAsia="Times New Roman" w:hAnsi="Consolas" w:cs="Times New Roman"/>
+          <w:color w:val="D4D4D4"/>
+          <w:sz w:val="21"/>
+          <w:szCs w:val="21"/>
+          <w:lang w:eastAsia="en-IN"/>
+        </w:rPr>
+      </w:pPr>
+      <w:proofErr w:type="spellStart"/>
+      <w:proofErr w:type="gramStart"/>
+      <w:r>
+        <w:rPr>
+          <w:rFonts w:ascii="Consolas" w:eastAsia="Times New Roman" w:hAnsi="Consolas" w:cs="Times New Roman"/>
+          <w:color w:val="569CD6"/>
+          <w:sz w:val="21"/>
+          <w:szCs w:val="21"/>
+          <w:lang w:eastAsia="en-IN"/>
+        </w:rPr>
+        <w:t>const</w:t>
+      </w:r>
+      <w:proofErr w:type="spellEnd"/>
+      <w:proofErr w:type="gramEnd"/>
+      <w:r>
+        <w:rPr>
+          <w:rFonts w:ascii="Consolas" w:eastAsia="Times New Roman" w:hAnsi="Consolas" w:cs="Times New Roman"/>
+          <w:color w:val="D4D4D4"/>
+          <w:sz w:val="21"/>
+          <w:szCs w:val="21"/>
+          <w:lang w:eastAsia="en-IN"/>
+        </w:rPr>
+        <w:t xml:space="preserve"> </w:t>
+      </w:r>
+      <w:r>
+        <w:rPr>
+          <w:rFonts w:ascii="Consolas" w:eastAsia="Times New Roman" w:hAnsi="Consolas" w:cs="Times New Roman"/>
+          <w:color w:val="4FC1FF"/>
+          <w:sz w:val="21"/>
+          <w:szCs w:val="21"/>
+          <w:lang w:eastAsia="en-IN"/>
+        </w:rPr>
+        <w:t>server</w:t>
+      </w:r>
+      <w:r>
+        <w:rPr>
+          <w:rFonts w:ascii="Consolas" w:eastAsia="Times New Roman" w:hAnsi="Consolas" w:cs="Times New Roman"/>
+          <w:color w:val="D4D4D4"/>
+          <w:sz w:val="21"/>
+          <w:szCs w:val="21"/>
+          <w:lang w:eastAsia="en-IN"/>
+        </w:rPr>
+        <w:t xml:space="preserve">= </w:t>
+      </w:r>
+      <w:r>
+        <w:rPr>
+          <w:rFonts w:ascii="Consolas" w:eastAsia="Times New Roman" w:hAnsi="Consolas" w:cs="Times New Roman"/>
+          <w:color w:val="DCDCAA"/>
+          <w:sz w:val="21"/>
+          <w:szCs w:val="21"/>
+          <w:lang w:eastAsia="en-IN"/>
+        </w:rPr>
+        <w:t>express</w:t>
+      </w:r>
+      <w:r>
+        <w:rPr>
+          <w:rFonts w:ascii="Consolas" w:eastAsia="Times New Roman" w:hAnsi="Consolas" w:cs="Times New Roman"/>
+          <w:color w:val="D4D4D4"/>
+          <w:sz w:val="21"/>
+          <w:szCs w:val="21"/>
+          <w:lang w:eastAsia="en-IN"/>
+        </w:rPr>
+        <w:t>();</w:t>
+      </w:r>
+    </w:p>
+    <w:p>
+      <w:pPr>
+        <w:shd w:val="clear" w:color="auto" w:fill="1E1E1E"/>
+        <w:spacing w:after="0" w:line="285" w:lineRule="atLeast"/>
+        <w:rPr>
+          <w:rFonts w:ascii="Consolas" w:eastAsia="Times New Roman" w:hAnsi="Consolas" w:cs="Times New Roman"/>
+          <w:color w:val="D4D4D4"/>
+          <w:sz w:val="21"/>
+          <w:szCs w:val="21"/>
+          <w:lang w:eastAsia="en-IN"/>
+        </w:rPr>
+      </w:pPr>
+    </w:p>
+    <w:p>
+      <w:pPr>
+        <w:shd w:val="clear" w:color="auto" w:fill="1E1E1E"/>
+        <w:spacing w:after="0" w:line="285" w:lineRule="atLeast"/>
+        <w:rPr>
+          <w:rFonts w:ascii="Consolas" w:eastAsia="Times New Roman" w:hAnsi="Consolas" w:cs="Times New Roman"/>
+          <w:color w:val="D4D4D4"/>
+          <w:sz w:val="21"/>
+          <w:szCs w:val="21"/>
+          <w:lang w:eastAsia="en-IN"/>
+        </w:rPr>
+      </w:pPr>
+      <w:proofErr w:type="spellStart"/>
+      <w:proofErr w:type="gramStart"/>
+      <w:r>
+        <w:rPr>
+          <w:rFonts w:ascii="Consolas" w:eastAsia="Times New Roman" w:hAnsi="Consolas" w:cs="Times New Roman"/>
+          <w:color w:val="4FC1FF"/>
+          <w:sz w:val="21"/>
+          <w:szCs w:val="21"/>
+          <w:lang w:eastAsia="en-IN"/>
+        </w:rPr>
+        <w:t>server</w:t>
+      </w:r>
+      <w:r>
+        <w:rPr>
+          <w:rFonts w:ascii="Consolas" w:eastAsia="Times New Roman" w:hAnsi="Consolas" w:cs="Times New Roman"/>
+          <w:color w:val="D4D4D4"/>
+          <w:sz w:val="21"/>
+          <w:szCs w:val="21"/>
+          <w:lang w:eastAsia="en-IN"/>
+        </w:rPr>
+        <w:t>.</w:t>
+      </w:r>
+      <w:r>
+        <w:rPr>
+          <w:rFonts w:ascii="Consolas" w:eastAsia="Times New Roman" w:hAnsi="Consolas" w:cs="Times New Roman"/>
+          <w:color w:val="DCDCAA"/>
+          <w:sz w:val="21"/>
+          <w:szCs w:val="21"/>
+          <w:lang w:eastAsia="en-IN"/>
+        </w:rPr>
+        <w:t>get</w:t>
+      </w:r>
+      <w:proofErr w:type="spellEnd"/>
+      <w:r>
+        <w:rPr>
+          <w:rFonts w:ascii="Consolas" w:eastAsia="Times New Roman" w:hAnsi="Consolas" w:cs="Times New Roman"/>
+          <w:color w:val="D4D4D4"/>
+          <w:sz w:val="21"/>
+          <w:szCs w:val="21"/>
+          <w:lang w:eastAsia="en-IN"/>
+        </w:rPr>
+        <w:t>(</w:t>
+      </w:r>
+      <w:proofErr w:type="gramEnd"/>
+      <w:r>
+        <w:rPr>
+          <w:rFonts w:ascii="Consolas" w:eastAsia="Times New Roman" w:hAnsi="Consolas" w:cs="Times New Roman"/>
+          <w:color w:val="CE9178"/>
+          <w:sz w:val="21"/>
+          <w:szCs w:val="21"/>
+          <w:lang w:eastAsia="en-IN"/>
+        </w:rPr>
+        <w:t>""</w:t>
+      </w:r>
+      <w:r>
+        <w:rPr>
+          <w:rFonts w:ascii="Consolas" w:eastAsia="Times New Roman" w:hAnsi="Consolas" w:cs="Times New Roman"/>
+          <w:color w:val="D4D4D4"/>
+          <w:sz w:val="21"/>
+          <w:szCs w:val="21"/>
+          <w:lang w:eastAsia="en-IN"/>
+        </w:rPr>
+        <w:t>,(</w:t>
+      </w:r>
+      <w:proofErr w:type="spellStart"/>
+      <w:r>
+        <w:rPr>
+          <w:rFonts w:ascii="Consolas" w:eastAsia="Times New Roman" w:hAnsi="Consolas" w:cs="Times New Roman"/>
+          <w:color w:val="9CDCFE"/>
+          <w:sz w:val="21"/>
+          <w:szCs w:val="21"/>
+          <w:lang w:eastAsia="en-IN"/>
+        </w:rPr>
+        <w:t>req</w:t>
+      </w:r>
+      <w:r>
+        <w:rPr>
+          <w:rFonts w:ascii="Consolas" w:eastAsia="Times New Roman" w:hAnsi="Consolas" w:cs="Times New Roman"/>
+          <w:color w:val="D4D4D4"/>
+          <w:sz w:val="21"/>
+          <w:szCs w:val="21"/>
+          <w:lang w:eastAsia="en-IN"/>
+        </w:rPr>
+        <w:t>,</w:t>
+      </w:r>
+      <w:r>
+        <w:rPr>
+          <w:rFonts w:ascii="Consolas" w:eastAsia="Times New Roman" w:hAnsi="Consolas" w:cs="Times New Roman"/>
+          <w:color w:val="9CDCFE"/>
+          <w:sz w:val="21"/>
+          <w:szCs w:val="21"/>
+          <w:lang w:eastAsia="en-IN"/>
+        </w:rPr>
+        <w:t>res</w:t>
+      </w:r>
+      <w:proofErr w:type="spellEnd"/>
+      <w:r>
+        <w:rPr>
+          <w:rFonts w:ascii="Consolas" w:eastAsia="Times New Roman" w:hAnsi="Consolas" w:cs="Times New Roman"/>
+          <w:color w:val="D4D4D4"/>
+          <w:sz w:val="21"/>
+          <w:szCs w:val="21"/>
+          <w:lang w:eastAsia="en-IN"/>
+        </w:rPr>
+        <w:t>)</w:t>
+      </w:r>
+      <w:r>
+        <w:rPr>
+          <w:rFonts w:ascii="Consolas" w:eastAsia="Times New Roman" w:hAnsi="Consolas" w:cs="Times New Roman"/>
+          <w:color w:val="569CD6"/>
+          <w:sz w:val="21"/>
+          <w:szCs w:val="21"/>
+          <w:lang w:eastAsia="en-IN"/>
+        </w:rPr>
+        <w:t>=&gt;</w:t>
+      </w:r>
+      <w:r>
+        <w:rPr>
+          <w:rFonts w:ascii="Consolas" w:eastAsia="Times New Roman" w:hAnsi="Consolas" w:cs="Times New Roman"/>
+          <w:color w:val="D4D4D4"/>
+          <w:sz w:val="21"/>
+          <w:szCs w:val="21"/>
+          <w:lang w:eastAsia="en-IN"/>
+        </w:rPr>
+        <w:t>{</w:t>
+      </w:r>
+    </w:p>
+    <w:p>
+      <w:pPr>
+        <w:shd w:val="clear" w:color="auto" w:fill="1E1E1E"/>
+        <w:spacing w:after="0" w:line="285" w:lineRule="atLeast"/>
+        <w:rPr>
+          <w:rFonts w:ascii="Consolas" w:eastAsia="Times New Roman" w:hAnsi="Consolas" w:cs="Times New Roman"/>
+          <w:color w:val="D4D4D4"/>
+          <w:sz w:val="21"/>
+          <w:szCs w:val="21"/>
+          <w:lang w:eastAsia="en-IN"/>
+        </w:rPr>
+      </w:pPr>
+      <w:r>
+        <w:rPr>
+          <w:rFonts w:ascii="Consolas" w:eastAsia="Times New Roman" w:hAnsi="Consolas" w:cs="Times New Roman"/>
+          <w:color w:val="D4D4D4"/>
+          <w:sz w:val="21"/>
+          <w:szCs w:val="21"/>
+          <w:lang w:eastAsia="en-IN"/>
+        </w:rPr>
+        <w:t xml:space="preserve">    </w:t>
+      </w:r>
+      <w:proofErr w:type="spellStart"/>
+      <w:proofErr w:type="gramStart"/>
+      <w:r>
+        <w:rPr>
+          <w:rFonts w:ascii="Consolas" w:eastAsia="Times New Roman" w:hAnsi="Consolas" w:cs="Times New Roman"/>
+          <w:color w:val="9CDCFE"/>
+          <w:sz w:val="21"/>
+          <w:szCs w:val="21"/>
+          <w:lang w:eastAsia="en-IN"/>
+        </w:rPr>
+        <w:t>res</w:t>
+      </w:r>
+      <w:r>
+        <w:rPr>
+          <w:rFonts w:ascii="Consolas" w:eastAsia="Times New Roman" w:hAnsi="Consolas" w:cs="Times New Roman"/>
+          <w:color w:val="D4D4D4"/>
+          <w:sz w:val="21"/>
+          <w:szCs w:val="21"/>
+          <w:lang w:eastAsia="en-IN"/>
+        </w:rPr>
+        <w:t>.</w:t>
+      </w:r>
+      <w:r>
+        <w:rPr>
+          <w:rFonts w:ascii="Consolas" w:eastAsia="Times New Roman" w:hAnsi="Consolas" w:cs="Times New Roman"/>
+          <w:color w:val="DCDCAA"/>
+          <w:sz w:val="21"/>
+          <w:szCs w:val="21"/>
+          <w:lang w:eastAsia="en-IN"/>
+        </w:rPr>
+        <w:t>end</w:t>
+      </w:r>
+      <w:proofErr w:type="spellEnd"/>
+      <w:r>
+        <w:rPr>
+          <w:rFonts w:ascii="Consolas" w:eastAsia="Times New Roman" w:hAnsi="Consolas" w:cs="Times New Roman"/>
+          <w:color w:val="D4D4D4"/>
+          <w:sz w:val="21"/>
+          <w:szCs w:val="21"/>
+          <w:lang w:eastAsia="en-IN"/>
+        </w:rPr>
+        <w:t>(</w:t>
+      </w:r>
+      <w:proofErr w:type="gramEnd"/>
+      <w:r>
+        <w:rPr>
+          <w:rFonts w:ascii="Consolas" w:eastAsia="Times New Roman" w:hAnsi="Consolas" w:cs="Times New Roman"/>
+          <w:color w:val="CE9178"/>
+          <w:sz w:val="21"/>
+          <w:szCs w:val="21"/>
+          <w:lang w:eastAsia="en-IN"/>
+        </w:rPr>
+        <w:t xml:space="preserve">'Hello from </w:t>
+      </w:r>
+      <w:proofErr w:type="spellStart"/>
+      <w:r>
+        <w:rPr>
+          <w:rFonts w:ascii="Consolas" w:eastAsia="Times New Roman" w:hAnsi="Consolas" w:cs="Times New Roman"/>
+          <w:color w:val="CE9178"/>
+          <w:sz w:val="21"/>
+          <w:szCs w:val="21"/>
+          <w:lang w:eastAsia="en-IN"/>
+        </w:rPr>
+        <w:t>express'</w:t>
+      </w:r>
+      <w:proofErr w:type="spellEnd"/>
+      <w:r>
+        <w:rPr>
+          <w:rFonts w:ascii="Consolas" w:eastAsia="Times New Roman" w:hAnsi="Consolas" w:cs="Times New Roman"/>
+          <w:color w:val="D4D4D4"/>
+          <w:sz w:val="21"/>
+          <w:szCs w:val="21"/>
+          <w:lang w:eastAsia="en-IN"/>
+        </w:rPr>
+        <w:t>);</w:t>
+      </w:r>
+    </w:p>
+    <w:p>
+      <w:pPr>
+        <w:shd w:val="clear" w:color="auto" w:fill="1E1E1E"/>
+        <w:spacing w:after="0" w:line="285" w:lineRule="atLeast"/>
+        <w:rPr>
+          <w:rFonts w:ascii="Consolas" w:eastAsia="Times New Roman" w:hAnsi="Consolas" w:cs="Times New Roman"/>
+          <w:color w:val="D4D4D4"/>
+          <w:sz w:val="21"/>
+          <w:szCs w:val="21"/>
+          <w:lang w:eastAsia="en-IN"/>
+        </w:rPr>
+      </w:pPr>
+      <w:r>
+        <w:rPr>
+          <w:rFonts w:ascii="Consolas" w:eastAsia="Times New Roman" w:hAnsi="Consolas" w:cs="Times New Roman"/>
+          <w:color w:val="D4D4D4"/>
+          <w:sz w:val="21"/>
+          <w:szCs w:val="21"/>
+          <w:lang w:eastAsia="en-IN"/>
+        </w:rPr>
+        <w:t>})</w:t>
+      </w:r>
+    </w:p>
+    <w:p>
+      <w:pPr>
+        <w:shd w:val="clear" w:color="auto" w:fill="1E1E1E"/>
+        <w:spacing w:after="0" w:line="285" w:lineRule="atLeast"/>
+        <w:rPr>
+          <w:rFonts w:ascii="Consolas" w:eastAsia="Times New Roman" w:hAnsi="Consolas" w:cs="Times New Roman"/>
+          <w:color w:val="D4D4D4"/>
+          <w:sz w:val="21"/>
+          <w:szCs w:val="21"/>
+          <w:lang w:eastAsia="en-IN"/>
+        </w:rPr>
+      </w:pPr>
+    </w:p>
+    <w:p>
+      <w:pPr>
+        <w:shd w:val="clear" w:color="auto" w:fill="1E1E1E"/>
+        <w:spacing w:after="0" w:line="285" w:lineRule="atLeast"/>
+        <w:rPr>
+          <w:rFonts w:ascii="Consolas" w:eastAsia="Times New Roman" w:hAnsi="Consolas" w:cs="Times New Roman"/>
+          <w:color w:val="D4D4D4"/>
+          <w:sz w:val="21"/>
+          <w:szCs w:val="21"/>
+          <w:lang w:eastAsia="en-IN"/>
+        </w:rPr>
+      </w:pPr>
+      <w:proofErr w:type="spellStart"/>
+      <w:proofErr w:type="gramStart"/>
+      <w:r>
+        <w:rPr>
+          <w:rFonts w:ascii="Consolas" w:eastAsia="Times New Roman" w:hAnsi="Consolas" w:cs="Times New Roman"/>
+          <w:color w:val="4FC1FF"/>
+          <w:sz w:val="21"/>
+          <w:szCs w:val="21"/>
+          <w:highlight w:val="yellow"/>
+          <w:lang w:eastAsia="en-IN"/>
+        </w:rPr>
+        <w:t>server</w:t>
+      </w:r>
+      <w:r>
+        <w:rPr>
+          <w:rFonts w:ascii="Consolas" w:eastAsia="Times New Roman" w:hAnsi="Consolas" w:cs="Times New Roman"/>
+          <w:color w:val="D4D4D4"/>
+          <w:sz w:val="21"/>
+          <w:szCs w:val="21"/>
+          <w:highlight w:val="yellow"/>
+          <w:lang w:eastAsia="en-IN"/>
+        </w:rPr>
+        <w:t>.</w:t>
+      </w:r>
+      <w:r>
+        <w:rPr>
+          <w:rFonts w:ascii="Consolas" w:eastAsia="Times New Roman" w:hAnsi="Consolas" w:cs="Times New Roman"/>
+          <w:color w:val="DCDCAA"/>
+          <w:sz w:val="21"/>
+          <w:szCs w:val="21"/>
+          <w:highlight w:val="yellow"/>
+          <w:lang w:eastAsia="en-IN"/>
+        </w:rPr>
+        <w:t>use</w:t>
+      </w:r>
+      <w:proofErr w:type="spellEnd"/>
+      <w:r>
+        <w:rPr>
+          <w:rFonts w:ascii="Consolas" w:eastAsia="Times New Roman" w:hAnsi="Consolas" w:cs="Times New Roman"/>
+          <w:color w:val="D4D4D4"/>
+          <w:sz w:val="21"/>
+          <w:szCs w:val="21"/>
+          <w:highlight w:val="yellow"/>
+          <w:lang w:eastAsia="en-IN"/>
+        </w:rPr>
+        <w:t>(</w:t>
+      </w:r>
+      <w:proofErr w:type="gramEnd"/>
+      <w:r>
+        <w:rPr>
+          <w:rFonts w:ascii="Consolas" w:eastAsia="Times New Roman" w:hAnsi="Consolas" w:cs="Times New Roman"/>
+          <w:color w:val="CE9178"/>
+          <w:sz w:val="21"/>
+          <w:szCs w:val="21"/>
+          <w:highlight w:val="yellow"/>
+          <w:lang w:eastAsia="en-IN"/>
+        </w:rPr>
+        <w:t>"/</w:t>
+      </w:r>
+      <w:proofErr w:type="spellStart"/>
+      <w:r>
+        <w:rPr>
+          <w:rFonts w:ascii="Consolas" w:eastAsia="Times New Roman" w:hAnsi="Consolas" w:cs="Times New Roman"/>
+          <w:color w:val="CE9178"/>
+          <w:sz w:val="21"/>
+          <w:szCs w:val="21"/>
+          <w:highlight w:val="yellow"/>
+          <w:lang w:eastAsia="en-IN"/>
+        </w:rPr>
+        <w:t>api</w:t>
+      </w:r>
+      <w:proofErr w:type="spellEnd"/>
+      <w:r>
+        <w:rPr>
+          <w:rFonts w:ascii="Consolas" w:eastAsia="Times New Roman" w:hAnsi="Consolas" w:cs="Times New Roman"/>
+          <w:color w:val="CE9178"/>
+          <w:sz w:val="21"/>
+          <w:szCs w:val="21"/>
+          <w:highlight w:val="yellow"/>
+          <w:lang w:eastAsia="en-IN"/>
+        </w:rPr>
+        <w:t>/product"</w:t>
+      </w:r>
+      <w:r>
+        <w:rPr>
+          <w:rFonts w:ascii="Consolas" w:eastAsia="Times New Roman" w:hAnsi="Consolas" w:cs="Times New Roman"/>
+          <w:color w:val="D4D4D4"/>
+          <w:sz w:val="21"/>
+          <w:szCs w:val="21"/>
+          <w:highlight w:val="yellow"/>
+          <w:lang w:eastAsia="en-IN"/>
+        </w:rPr>
+        <w:t>,</w:t>
+      </w:r>
+      <w:proofErr w:type="spellStart"/>
+      <w:r>
+        <w:rPr>
+          <w:rFonts w:ascii="Consolas" w:eastAsia="Times New Roman" w:hAnsi="Consolas" w:cs="Times New Roman"/>
+          <w:color w:val="4FC1FF"/>
+          <w:sz w:val="21"/>
+          <w:szCs w:val="21"/>
+          <w:highlight w:val="yellow"/>
+          <w:lang w:eastAsia="en-IN"/>
+        </w:rPr>
+        <w:t>productController</w:t>
+      </w:r>
+      <w:proofErr w:type="spellEnd"/>
+      <w:r>
+        <w:rPr>
+          <w:rFonts w:ascii="Consolas" w:eastAsia="Times New Roman" w:hAnsi="Consolas" w:cs="Times New Roman"/>
+          <w:color w:val="D4D4D4"/>
+          <w:sz w:val="21"/>
+          <w:szCs w:val="21"/>
+          <w:highlight w:val="yellow"/>
+          <w:lang w:eastAsia="en-IN"/>
+        </w:rPr>
+        <w:t>);</w:t>
+      </w:r>
+    </w:p>
+    <w:p>
+      <w:pPr>
+        <w:shd w:val="clear" w:color="auto" w:fill="1E1E1E"/>
+        <w:spacing w:after="0" w:line="285" w:lineRule="atLeast"/>
+        <w:rPr>
+          <w:rFonts w:ascii="Consolas" w:eastAsia="Times New Roman" w:hAnsi="Consolas" w:cs="Times New Roman"/>
+          <w:color w:val="D4D4D4"/>
+          <w:sz w:val="21"/>
+          <w:szCs w:val="21"/>
+          <w:lang w:eastAsia="en-IN"/>
+        </w:rPr>
+      </w:pPr>
+    </w:p>
+    <w:p>
+      <w:pPr>
+        <w:shd w:val="clear" w:color="auto" w:fill="1E1E1E"/>
+        <w:spacing w:after="0" w:line="285" w:lineRule="atLeast"/>
+        <w:rPr>
+          <w:rFonts w:ascii="Consolas" w:eastAsia="Times New Roman" w:hAnsi="Consolas" w:cs="Times New Roman"/>
+          <w:color w:val="D4D4D4"/>
+          <w:sz w:val="21"/>
+          <w:szCs w:val="21"/>
+          <w:lang w:eastAsia="en-IN"/>
+        </w:rPr>
+      </w:pPr>
+      <w:proofErr w:type="spellStart"/>
+      <w:proofErr w:type="gramStart"/>
+      <w:r>
+        <w:rPr>
+          <w:rFonts w:ascii="Consolas" w:eastAsia="Times New Roman" w:hAnsi="Consolas" w:cs="Times New Roman"/>
+          <w:color w:val="4FC1FF"/>
+          <w:sz w:val="21"/>
+          <w:szCs w:val="21"/>
+          <w:lang w:eastAsia="en-IN"/>
+        </w:rPr>
+        <w:t>server</w:t>
+      </w:r>
+      <w:r>
+        <w:rPr>
+          <w:rFonts w:ascii="Consolas" w:eastAsia="Times New Roman" w:hAnsi="Consolas" w:cs="Times New Roman"/>
+          <w:color w:val="D4D4D4"/>
+          <w:sz w:val="21"/>
+          <w:szCs w:val="21"/>
+          <w:lang w:eastAsia="en-IN"/>
+        </w:rPr>
+        <w:t>.</w:t>
+      </w:r>
+      <w:r>
+        <w:rPr>
+          <w:rFonts w:ascii="Consolas" w:eastAsia="Times New Roman" w:hAnsi="Consolas" w:cs="Times New Roman"/>
+          <w:color w:val="DCDCAA"/>
+          <w:sz w:val="21"/>
+          <w:szCs w:val="21"/>
+          <w:lang w:eastAsia="en-IN"/>
+        </w:rPr>
+        <w:t>listen</w:t>
+      </w:r>
+      <w:proofErr w:type="spellEnd"/>
+      <w:r>
+        <w:rPr>
+          <w:rFonts w:ascii="Consolas" w:eastAsia="Times New Roman" w:hAnsi="Consolas" w:cs="Times New Roman"/>
+          <w:color w:val="D4D4D4"/>
+          <w:sz w:val="21"/>
+          <w:szCs w:val="21"/>
+          <w:lang w:eastAsia="en-IN"/>
+        </w:rPr>
+        <w:t>(</w:t>
+      </w:r>
+      <w:proofErr w:type="gramEnd"/>
+      <w:r>
+        <w:rPr>
+          <w:rFonts w:ascii="Consolas" w:eastAsia="Times New Roman" w:hAnsi="Consolas" w:cs="Times New Roman"/>
+          <w:color w:val="B5CEA8"/>
+          <w:sz w:val="21"/>
+          <w:szCs w:val="21"/>
+          <w:lang w:eastAsia="en-IN"/>
+        </w:rPr>
+        <w:t>3000</w:t>
+      </w:r>
+      <w:r>
+        <w:rPr>
+          <w:rFonts w:ascii="Consolas" w:eastAsia="Times New Roman" w:hAnsi="Consolas" w:cs="Times New Roman"/>
+          <w:color w:val="D4D4D4"/>
+          <w:sz w:val="21"/>
+          <w:szCs w:val="21"/>
+          <w:lang w:eastAsia="en-IN"/>
+        </w:rPr>
+        <w:t>,()</w:t>
+      </w:r>
+      <w:r>
+        <w:rPr>
+          <w:rFonts w:ascii="Consolas" w:eastAsia="Times New Roman" w:hAnsi="Consolas" w:cs="Times New Roman"/>
+          <w:color w:val="569CD6"/>
+          <w:sz w:val="21"/>
+          <w:szCs w:val="21"/>
+          <w:lang w:eastAsia="en-IN"/>
+        </w:rPr>
+        <w:t>=&gt;</w:t>
+      </w:r>
+      <w:r>
+        <w:rPr>
+          <w:rFonts w:ascii="Consolas" w:eastAsia="Times New Roman" w:hAnsi="Consolas" w:cs="Times New Roman"/>
+          <w:color w:val="D4D4D4"/>
+          <w:sz w:val="21"/>
+          <w:szCs w:val="21"/>
+          <w:lang w:eastAsia="en-IN"/>
+        </w:rPr>
+        <w:t>{</w:t>
+      </w:r>
+    </w:p>
+    <w:p>
+      <w:pPr>
+        <w:shd w:val="clear" w:color="auto" w:fill="1E1E1E"/>
+        <w:spacing w:after="0" w:line="285" w:lineRule="atLeast"/>
+        <w:rPr>
+          <w:rFonts w:ascii="Consolas" w:eastAsia="Times New Roman" w:hAnsi="Consolas" w:cs="Times New Roman"/>
+          <w:color w:val="D4D4D4"/>
+          <w:sz w:val="21"/>
+          <w:szCs w:val="21"/>
+          <w:lang w:eastAsia="en-IN"/>
+        </w:rPr>
+      </w:pPr>
+      <w:r>
+        <w:rPr>
+          <w:rFonts w:ascii="Consolas" w:eastAsia="Times New Roman" w:hAnsi="Consolas" w:cs="Times New Roman"/>
+          <w:color w:val="D4D4D4"/>
+          <w:sz w:val="21"/>
+          <w:szCs w:val="21"/>
+          <w:lang w:eastAsia="en-IN"/>
+        </w:rPr>
+        <w:t xml:space="preserve">    </w:t>
+      </w:r>
+      <w:proofErr w:type="gramStart"/>
+      <w:r>
+        <w:rPr>
+          <w:rFonts w:ascii="Consolas" w:eastAsia="Times New Roman" w:hAnsi="Consolas" w:cs="Times New Roman"/>
+          <w:color w:val="9CDCFE"/>
+          <w:sz w:val="21"/>
+          <w:szCs w:val="21"/>
+          <w:lang w:eastAsia="en-IN"/>
+        </w:rPr>
+        <w:t>console</w:t>
+      </w:r>
+      <w:r>
+        <w:rPr>
+          <w:rFonts w:ascii="Consolas" w:eastAsia="Times New Roman" w:hAnsi="Consolas" w:cs="Times New Roman"/>
+          <w:color w:val="D4D4D4"/>
+          <w:sz w:val="21"/>
+          <w:szCs w:val="21"/>
+          <w:lang w:eastAsia="en-IN"/>
+        </w:rPr>
+        <w:t>.</w:t>
+      </w:r>
+      <w:r>
+        <w:rPr>
+          <w:rFonts w:ascii="Consolas" w:eastAsia="Times New Roman" w:hAnsi="Consolas" w:cs="Times New Roman"/>
+          <w:color w:val="DCDCAA"/>
+          <w:sz w:val="21"/>
+          <w:szCs w:val="21"/>
+          <w:lang w:eastAsia="en-IN"/>
+        </w:rPr>
+        <w:t>log</w:t>
+      </w:r>
+      <w:r>
+        <w:rPr>
+          <w:rFonts w:ascii="Consolas" w:eastAsia="Times New Roman" w:hAnsi="Consolas" w:cs="Times New Roman"/>
+          <w:color w:val="D4D4D4"/>
+          <w:sz w:val="21"/>
+          <w:szCs w:val="21"/>
+          <w:lang w:eastAsia="en-IN"/>
+        </w:rPr>
+        <w:t>(</w:t>
+      </w:r>
+      <w:proofErr w:type="gramEnd"/>
+      <w:r>
+        <w:rPr>
+          <w:rFonts w:ascii="Consolas" w:eastAsia="Times New Roman" w:hAnsi="Consolas" w:cs="Times New Roman"/>
+          <w:color w:val="CE9178"/>
+          <w:sz w:val="21"/>
+          <w:szCs w:val="21"/>
+          <w:lang w:eastAsia="en-IN"/>
+        </w:rPr>
+        <w:t>'server listening on port no 3000'</w:t>
+      </w:r>
+      <w:r>
+        <w:rPr>
+          <w:rFonts w:ascii="Consolas" w:eastAsia="Times New Roman" w:hAnsi="Consolas" w:cs="Times New Roman"/>
+          <w:color w:val="D4D4D4"/>
+          <w:sz w:val="21"/>
+          <w:szCs w:val="21"/>
+          <w:lang w:eastAsia="en-IN"/>
+        </w:rPr>
+        <w:t>);</w:t>
+      </w:r>
+    </w:p>
+    <w:p>
+      <w:pPr>
+        <w:shd w:val="clear" w:color="auto" w:fill="1E1E1E"/>
+        <w:spacing w:after="0" w:line="285" w:lineRule="atLeast"/>
+        <w:rPr>
+          <w:rFonts w:ascii="Consolas" w:eastAsia="Times New Roman" w:hAnsi="Consolas" w:cs="Times New Roman"/>
+          <w:color w:val="D4D4D4"/>
+          <w:sz w:val="21"/>
+          <w:szCs w:val="21"/>
+          <w:lang w:eastAsia="en-IN"/>
+        </w:rPr>
+      </w:pPr>
+      <w:r>
+        <w:rPr>
+          <w:rFonts w:ascii="Consolas" w:eastAsia="Times New Roman" w:hAnsi="Consolas" w:cs="Times New Roman"/>
+          <w:color w:val="D4D4D4"/>
+          <w:sz w:val="21"/>
+          <w:szCs w:val="21"/>
+          <w:lang w:eastAsia="en-IN"/>
+        </w:rPr>
+        <w:t>})</w:t>
+      </w:r>
+    </w:p>
+    <w:p>
+      <w:pPr>
+        <w:rPr>
+          <w:sz w:val="28"/>
+          <w:lang w:val="en-US"/>
+        </w:rPr>
+      </w:pPr>
+    </w:p>
+    <w:p>
+      <w:pPr>
+        <w:rPr>
+          <w:sz w:val="28"/>
+          <w:lang w:val="en-US"/>
+        </w:rPr>
+      </w:pPr>
+      <w:r>
+        <w:rPr>
+          <w:sz w:val="28"/>
+          <w:lang w:val="en-US"/>
+        </w:rPr>
+        <w:t xml:space="preserve">Save all files execute </w:t>
+      </w:r>
+      <w:proofErr w:type="spellStart"/>
+      <w:r>
+        <w:rPr>
+          <w:sz w:val="28"/>
+          <w:lang w:val="en-US"/>
+        </w:rPr>
+        <w:t>npm</w:t>
+      </w:r>
+      <w:proofErr w:type="spellEnd"/>
+      <w:r>
+        <w:rPr>
+          <w:sz w:val="28"/>
+          <w:lang w:val="en-US"/>
+        </w:rPr>
+        <w:t xml:space="preserve"> start and check</w:t>
+      </w:r>
+    </w:p>
+    <w:p>
+      <w:pPr>
+        <w:rPr>
+          <w:sz w:val="28"/>
+          <w:lang w:val="en-US"/>
+        </w:rPr>
+      </w:pPr>
+      <w:hyperlink r:id="rId5" w:history="1">
+        <w:r>
+          <w:rPr>
+            <w:rStyle w:val="Hyperlink"/>
+            <w:sz w:val="28"/>
+            <w:lang w:val="en-US"/>
+          </w:rPr>
+          <w:t>http://localhost:3000/api/product</w:t>
+        </w:r>
+      </w:hyperlink>
+      <w:r>
+        <w:rPr>
+          <w:sz w:val="28"/>
+          <w:lang w:val="en-US"/>
+        </w:rPr>
+        <w:t xml:space="preserve"> </w:t>
+      </w:r>
       <w:bookmarkStart w:id="0" w:name="_GoBack"/>
       <w:bookmarkEnd w:id="0"/>
-    </w:p>
-    <w:p>
-      <w:pPr>
-        <w:rPr>
-          <w:sz w:val="28"/>
-          <w:lang w:val="en-US"/>
-        </w:rPr>
-      </w:pPr>
-    </w:p>
-    <w:p>
-      <w:pPr>
-        <w:shd w:val="clear" w:color="auto" w:fill="1E1E1E"/>
-        <w:spacing w:after="0" w:line="285" w:lineRule="atLeast"/>
-        <w:rPr>
-          <w:rFonts w:ascii="Consolas" w:eastAsia="Times New Roman" w:hAnsi="Consolas" w:cs="Times New Roman"/>
-          <w:color w:val="D4D4D4"/>
-          <w:sz w:val="21"/>
-          <w:szCs w:val="21"/>
-          <w:lang w:eastAsia="en-IN"/>
-        </w:rPr>
-      </w:pPr>
-      <w:proofErr w:type="spellStart"/>
-      <w:proofErr w:type="gramStart"/>
-      <w:r>
-        <w:rPr>
-          <w:rFonts w:ascii="Consolas" w:eastAsia="Times New Roman" w:hAnsi="Consolas" w:cs="Times New Roman"/>
-          <w:color w:val="569CD6"/>
-          <w:sz w:val="21"/>
-          <w:szCs w:val="21"/>
-          <w:lang w:eastAsia="en-IN"/>
-        </w:rPr>
-        <w:t>const</w:t>
-      </w:r>
-      <w:proofErr w:type="spellEnd"/>
-      <w:proofErr w:type="gramEnd"/>
-      <w:r>
-        <w:rPr>
-          <w:rFonts w:ascii="Consolas" w:eastAsia="Times New Roman" w:hAnsi="Consolas" w:cs="Times New Roman"/>
-          <w:color w:val="D4D4D4"/>
-          <w:sz w:val="21"/>
-          <w:szCs w:val="21"/>
-          <w:lang w:eastAsia="en-IN"/>
-        </w:rPr>
-        <w:t xml:space="preserve"> </w:t>
-      </w:r>
-      <w:r>
-        <w:rPr>
-          <w:rFonts w:ascii="Consolas" w:eastAsia="Times New Roman" w:hAnsi="Consolas" w:cs="Times New Roman"/>
-          <w:color w:val="DCDCAA"/>
-          <w:sz w:val="21"/>
-          <w:szCs w:val="21"/>
-          <w:lang w:eastAsia="en-IN"/>
-        </w:rPr>
-        <w:t>express</w:t>
-      </w:r>
-      <w:r>
-        <w:rPr>
-          <w:rFonts w:ascii="Consolas" w:eastAsia="Times New Roman" w:hAnsi="Consolas" w:cs="Times New Roman"/>
-          <w:color w:val="D4D4D4"/>
-          <w:sz w:val="21"/>
-          <w:szCs w:val="21"/>
-          <w:lang w:eastAsia="en-IN"/>
-        </w:rPr>
-        <w:t xml:space="preserve">= </w:t>
-      </w:r>
-      <w:r>
-        <w:rPr>
-          <w:rFonts w:ascii="Consolas" w:eastAsia="Times New Roman" w:hAnsi="Consolas" w:cs="Times New Roman"/>
-          <w:color w:val="DCDCAA"/>
-          <w:sz w:val="21"/>
-          <w:szCs w:val="21"/>
-          <w:lang w:eastAsia="en-IN"/>
-        </w:rPr>
-        <w:t>require</w:t>
-      </w:r>
-      <w:r>
-        <w:rPr>
-          <w:rFonts w:ascii="Consolas" w:eastAsia="Times New Roman" w:hAnsi="Consolas" w:cs="Times New Roman"/>
-          <w:color w:val="D4D4D4"/>
-          <w:sz w:val="21"/>
-          <w:szCs w:val="21"/>
-          <w:lang w:eastAsia="en-IN"/>
-        </w:rPr>
-        <w:t>(</w:t>
-      </w:r>
-      <w:r>
-        <w:rPr>
-          <w:rFonts w:ascii="Consolas" w:eastAsia="Times New Roman" w:hAnsi="Consolas" w:cs="Times New Roman"/>
-          <w:color w:val="CE9178"/>
-          <w:sz w:val="21"/>
-          <w:szCs w:val="21"/>
-          <w:lang w:eastAsia="en-IN"/>
-        </w:rPr>
-        <w:t>'express'</w:t>
-      </w:r>
-      <w:r>
-        <w:rPr>
-          <w:rFonts w:ascii="Consolas" w:eastAsia="Times New Roman" w:hAnsi="Consolas" w:cs="Times New Roman"/>
-          <w:color w:val="D4D4D4"/>
-          <w:sz w:val="21"/>
-          <w:szCs w:val="21"/>
-          <w:lang w:eastAsia="en-IN"/>
-        </w:rPr>
-        <w:t>);</w:t>
-      </w:r>
-    </w:p>
-    <w:p>
-      <w:pPr>
-        <w:shd w:val="clear" w:color="auto" w:fill="1E1E1E"/>
-        <w:spacing w:after="0" w:line="285" w:lineRule="atLeast"/>
-        <w:rPr>
-          <w:rFonts w:ascii="Consolas" w:eastAsia="Times New Roman" w:hAnsi="Consolas" w:cs="Times New Roman"/>
-          <w:color w:val="D4D4D4"/>
-          <w:sz w:val="21"/>
-          <w:szCs w:val="21"/>
-          <w:lang w:eastAsia="en-IN"/>
-        </w:rPr>
-      </w:pPr>
-      <w:proofErr w:type="spellStart"/>
-      <w:proofErr w:type="gramStart"/>
-      <w:r>
-        <w:rPr>
-          <w:rFonts w:ascii="Consolas" w:eastAsia="Times New Roman" w:hAnsi="Consolas" w:cs="Times New Roman"/>
-          <w:color w:val="569CD6"/>
-          <w:sz w:val="21"/>
-          <w:szCs w:val="21"/>
-          <w:highlight w:val="yellow"/>
-          <w:lang w:eastAsia="en-IN"/>
-        </w:rPr>
-        <w:t>const</w:t>
-      </w:r>
-      <w:proofErr w:type="spellEnd"/>
-      <w:proofErr w:type="gramEnd"/>
-      <w:r>
-        <w:rPr>
-          <w:rFonts w:ascii="Consolas" w:eastAsia="Times New Roman" w:hAnsi="Consolas" w:cs="Times New Roman"/>
-          <w:color w:val="D4D4D4"/>
-          <w:sz w:val="21"/>
-          <w:szCs w:val="21"/>
-          <w:highlight w:val="yellow"/>
-          <w:lang w:eastAsia="en-IN"/>
-        </w:rPr>
-        <w:t xml:space="preserve"> </w:t>
-      </w:r>
-      <w:proofErr w:type="spellStart"/>
-      <w:r>
-        <w:rPr>
-          <w:rFonts w:ascii="Consolas" w:eastAsia="Times New Roman" w:hAnsi="Consolas" w:cs="Times New Roman"/>
-          <w:color w:val="4FC1FF"/>
-          <w:sz w:val="21"/>
-          <w:szCs w:val="21"/>
-          <w:highlight w:val="yellow"/>
-          <w:lang w:eastAsia="en-IN"/>
-        </w:rPr>
-        <w:t>productController</w:t>
-      </w:r>
-      <w:proofErr w:type="spellEnd"/>
-      <w:r>
-        <w:rPr>
-          <w:rFonts w:ascii="Consolas" w:eastAsia="Times New Roman" w:hAnsi="Consolas" w:cs="Times New Roman"/>
-          <w:color w:val="D4D4D4"/>
-          <w:sz w:val="21"/>
-          <w:szCs w:val="21"/>
-          <w:highlight w:val="yellow"/>
-          <w:lang w:eastAsia="en-IN"/>
-        </w:rPr>
-        <w:t xml:space="preserve">= </w:t>
-      </w:r>
-      <w:r>
-        <w:rPr>
-          <w:rFonts w:ascii="Consolas" w:eastAsia="Times New Roman" w:hAnsi="Consolas" w:cs="Times New Roman"/>
-          <w:color w:val="DCDCAA"/>
-          <w:sz w:val="21"/>
-          <w:szCs w:val="21"/>
-          <w:highlight w:val="yellow"/>
-          <w:lang w:eastAsia="en-IN"/>
-        </w:rPr>
-        <w:t>require</w:t>
-      </w:r>
-      <w:r>
-        <w:rPr>
-          <w:rFonts w:ascii="Consolas" w:eastAsia="Times New Roman" w:hAnsi="Consolas" w:cs="Times New Roman"/>
-          <w:color w:val="D4D4D4"/>
-          <w:sz w:val="21"/>
-          <w:szCs w:val="21"/>
-          <w:highlight w:val="yellow"/>
-          <w:lang w:eastAsia="en-IN"/>
-        </w:rPr>
-        <w:t>(</w:t>
-      </w:r>
-      <w:r>
-        <w:rPr>
-          <w:rFonts w:ascii="Consolas" w:eastAsia="Times New Roman" w:hAnsi="Consolas" w:cs="Times New Roman"/>
-          <w:color w:val="CE9178"/>
-          <w:sz w:val="21"/>
-          <w:szCs w:val="21"/>
-          <w:highlight w:val="yellow"/>
-          <w:lang w:eastAsia="en-IN"/>
-        </w:rPr>
-        <w:t>'./controller'</w:t>
-      </w:r>
-      <w:r>
-        <w:rPr>
-          <w:rFonts w:ascii="Consolas" w:eastAsia="Times New Roman" w:hAnsi="Consolas" w:cs="Times New Roman"/>
-          <w:color w:val="D4D4D4"/>
-          <w:sz w:val="21"/>
-          <w:szCs w:val="21"/>
-          <w:highlight w:val="yellow"/>
-          <w:lang w:eastAsia="en-IN"/>
-        </w:rPr>
-        <w:t>)</w:t>
-      </w:r>
-    </w:p>
-    <w:p>
-      <w:pPr>
-        <w:shd w:val="clear" w:color="auto" w:fill="1E1E1E"/>
-        <w:spacing w:after="0" w:line="285" w:lineRule="atLeast"/>
-        <w:rPr>
-          <w:rFonts w:ascii="Consolas" w:eastAsia="Times New Roman" w:hAnsi="Consolas" w:cs="Times New Roman"/>
-          <w:color w:val="D4D4D4"/>
-          <w:sz w:val="21"/>
-          <w:szCs w:val="21"/>
-          <w:lang w:eastAsia="en-IN"/>
-        </w:rPr>
-      </w:pPr>
-      <w:proofErr w:type="spellStart"/>
-      <w:proofErr w:type="gramStart"/>
-      <w:r>
-        <w:rPr>
-          <w:rFonts w:ascii="Consolas" w:eastAsia="Times New Roman" w:hAnsi="Consolas" w:cs="Times New Roman"/>
-          <w:color w:val="569CD6"/>
-          <w:sz w:val="21"/>
-          <w:szCs w:val="21"/>
-          <w:lang w:eastAsia="en-IN"/>
-        </w:rPr>
-        <w:t>const</w:t>
-      </w:r>
-      <w:proofErr w:type="spellEnd"/>
-      <w:proofErr w:type="gramEnd"/>
-      <w:r>
-        <w:rPr>
-          <w:rFonts w:ascii="Consolas" w:eastAsia="Times New Roman" w:hAnsi="Consolas" w:cs="Times New Roman"/>
-          <w:color w:val="D4D4D4"/>
-          <w:sz w:val="21"/>
-          <w:szCs w:val="21"/>
-          <w:lang w:eastAsia="en-IN"/>
-        </w:rPr>
-        <w:t xml:space="preserve"> </w:t>
-      </w:r>
-      <w:r>
-        <w:rPr>
-          <w:rFonts w:ascii="Consolas" w:eastAsia="Times New Roman" w:hAnsi="Consolas" w:cs="Times New Roman"/>
-          <w:color w:val="4FC1FF"/>
-          <w:sz w:val="21"/>
-          <w:szCs w:val="21"/>
-          <w:lang w:eastAsia="en-IN"/>
-        </w:rPr>
-        <w:t>server</w:t>
-      </w:r>
-      <w:r>
-        <w:rPr>
-          <w:rFonts w:ascii="Consolas" w:eastAsia="Times New Roman" w:hAnsi="Consolas" w:cs="Times New Roman"/>
-          <w:color w:val="D4D4D4"/>
-          <w:sz w:val="21"/>
-          <w:szCs w:val="21"/>
-          <w:lang w:eastAsia="en-IN"/>
-        </w:rPr>
-        <w:t xml:space="preserve">= </w:t>
-      </w:r>
-      <w:r>
-        <w:rPr>
-          <w:rFonts w:ascii="Consolas" w:eastAsia="Times New Roman" w:hAnsi="Consolas" w:cs="Times New Roman"/>
-          <w:color w:val="DCDCAA"/>
-          <w:sz w:val="21"/>
-          <w:szCs w:val="21"/>
-          <w:lang w:eastAsia="en-IN"/>
-        </w:rPr>
-        <w:t>express</w:t>
-      </w:r>
-      <w:r>
-        <w:rPr>
-          <w:rFonts w:ascii="Consolas" w:eastAsia="Times New Roman" w:hAnsi="Consolas" w:cs="Times New Roman"/>
-          <w:color w:val="D4D4D4"/>
-          <w:sz w:val="21"/>
-          <w:szCs w:val="21"/>
-          <w:lang w:eastAsia="en-IN"/>
-        </w:rPr>
-        <w:t>();</w:t>
-      </w:r>
-    </w:p>
-    <w:p>
-      <w:pPr>
-        <w:shd w:val="clear" w:color="auto" w:fill="1E1E1E"/>
-        <w:spacing w:after="0" w:line="285" w:lineRule="atLeast"/>
-        <w:rPr>
-          <w:rFonts w:ascii="Consolas" w:eastAsia="Times New Roman" w:hAnsi="Consolas" w:cs="Times New Roman"/>
-          <w:color w:val="D4D4D4"/>
-          <w:sz w:val="21"/>
-          <w:szCs w:val="21"/>
-          <w:lang w:eastAsia="en-IN"/>
-        </w:rPr>
-      </w:pPr>
-    </w:p>
-    <w:p>
-      <w:pPr>
-        <w:shd w:val="clear" w:color="auto" w:fill="1E1E1E"/>
-        <w:spacing w:after="0" w:line="285" w:lineRule="atLeast"/>
-        <w:rPr>
-          <w:rFonts w:ascii="Consolas" w:eastAsia="Times New Roman" w:hAnsi="Consolas" w:cs="Times New Roman"/>
-          <w:color w:val="D4D4D4"/>
-          <w:sz w:val="21"/>
-          <w:szCs w:val="21"/>
-          <w:lang w:eastAsia="en-IN"/>
-        </w:rPr>
-      </w:pPr>
-      <w:proofErr w:type="spellStart"/>
-      <w:proofErr w:type="gramStart"/>
-      <w:r>
-        <w:rPr>
-          <w:rFonts w:ascii="Consolas" w:eastAsia="Times New Roman" w:hAnsi="Consolas" w:cs="Times New Roman"/>
-          <w:color w:val="4FC1FF"/>
-          <w:sz w:val="21"/>
-          <w:szCs w:val="21"/>
-          <w:lang w:eastAsia="en-IN"/>
-        </w:rPr>
-        <w:t>server</w:t>
-      </w:r>
-      <w:r>
-        <w:rPr>
-          <w:rFonts w:ascii="Consolas" w:eastAsia="Times New Roman" w:hAnsi="Consolas" w:cs="Times New Roman"/>
-          <w:color w:val="D4D4D4"/>
-          <w:sz w:val="21"/>
-          <w:szCs w:val="21"/>
-          <w:lang w:eastAsia="en-IN"/>
-        </w:rPr>
-        <w:t>.</w:t>
-      </w:r>
-      <w:r>
-        <w:rPr>
-          <w:rFonts w:ascii="Consolas" w:eastAsia="Times New Roman" w:hAnsi="Consolas" w:cs="Times New Roman"/>
-          <w:color w:val="DCDCAA"/>
-          <w:sz w:val="21"/>
-          <w:szCs w:val="21"/>
-          <w:lang w:eastAsia="en-IN"/>
-        </w:rPr>
-        <w:t>get</w:t>
-      </w:r>
-      <w:proofErr w:type="spellEnd"/>
-      <w:r>
-        <w:rPr>
-          <w:rFonts w:ascii="Consolas" w:eastAsia="Times New Roman" w:hAnsi="Consolas" w:cs="Times New Roman"/>
-          <w:color w:val="D4D4D4"/>
-          <w:sz w:val="21"/>
-          <w:szCs w:val="21"/>
-          <w:lang w:eastAsia="en-IN"/>
-        </w:rPr>
-        <w:t>(</w:t>
-      </w:r>
-      <w:proofErr w:type="gramEnd"/>
-      <w:r>
-        <w:rPr>
-          <w:rFonts w:ascii="Consolas" w:eastAsia="Times New Roman" w:hAnsi="Consolas" w:cs="Times New Roman"/>
-          <w:color w:val="CE9178"/>
-          <w:sz w:val="21"/>
-          <w:szCs w:val="21"/>
-          <w:lang w:eastAsia="en-IN"/>
-        </w:rPr>
-        <w:t>""</w:t>
-      </w:r>
-      <w:r>
-        <w:rPr>
-          <w:rFonts w:ascii="Consolas" w:eastAsia="Times New Roman" w:hAnsi="Consolas" w:cs="Times New Roman"/>
-          <w:color w:val="D4D4D4"/>
-          <w:sz w:val="21"/>
-          <w:szCs w:val="21"/>
-          <w:lang w:eastAsia="en-IN"/>
-        </w:rPr>
-        <w:t>,(</w:t>
-      </w:r>
-      <w:proofErr w:type="spellStart"/>
-      <w:r>
-        <w:rPr>
-          <w:rFonts w:ascii="Consolas" w:eastAsia="Times New Roman" w:hAnsi="Consolas" w:cs="Times New Roman"/>
-          <w:color w:val="9CDCFE"/>
-          <w:sz w:val="21"/>
-          <w:szCs w:val="21"/>
-          <w:lang w:eastAsia="en-IN"/>
-        </w:rPr>
-        <w:t>req</w:t>
-      </w:r>
-      <w:r>
-        <w:rPr>
-          <w:rFonts w:ascii="Consolas" w:eastAsia="Times New Roman" w:hAnsi="Consolas" w:cs="Times New Roman"/>
-          <w:color w:val="D4D4D4"/>
-          <w:sz w:val="21"/>
-          <w:szCs w:val="21"/>
-          <w:lang w:eastAsia="en-IN"/>
-        </w:rPr>
-        <w:t>,</w:t>
-      </w:r>
-      <w:r>
-        <w:rPr>
-          <w:rFonts w:ascii="Consolas" w:eastAsia="Times New Roman" w:hAnsi="Consolas" w:cs="Times New Roman"/>
-          <w:color w:val="9CDCFE"/>
-          <w:sz w:val="21"/>
-          <w:szCs w:val="21"/>
-          <w:lang w:eastAsia="en-IN"/>
-        </w:rPr>
-        <w:t>res</w:t>
-      </w:r>
-      <w:proofErr w:type="spellEnd"/>
-      <w:r>
-        <w:rPr>
-          <w:rFonts w:ascii="Consolas" w:eastAsia="Times New Roman" w:hAnsi="Consolas" w:cs="Times New Roman"/>
-          <w:color w:val="D4D4D4"/>
-          <w:sz w:val="21"/>
-          <w:szCs w:val="21"/>
-          <w:lang w:eastAsia="en-IN"/>
-        </w:rPr>
-        <w:t>)</w:t>
-      </w:r>
-      <w:r>
-        <w:rPr>
-          <w:rFonts w:ascii="Consolas" w:eastAsia="Times New Roman" w:hAnsi="Consolas" w:cs="Times New Roman"/>
-          <w:color w:val="569CD6"/>
-          <w:sz w:val="21"/>
-          <w:szCs w:val="21"/>
-          <w:lang w:eastAsia="en-IN"/>
-        </w:rPr>
-        <w:t>=&gt;</w:t>
-      </w:r>
-      <w:r>
-        <w:rPr>
-          <w:rFonts w:ascii="Consolas" w:eastAsia="Times New Roman" w:hAnsi="Consolas" w:cs="Times New Roman"/>
-          <w:color w:val="D4D4D4"/>
-          <w:sz w:val="21"/>
-          <w:szCs w:val="21"/>
-          <w:lang w:eastAsia="en-IN"/>
-        </w:rPr>
-        <w:t>{</w:t>
-      </w:r>
-    </w:p>
-    <w:p>
-      <w:pPr>
-        <w:shd w:val="clear" w:color="auto" w:fill="1E1E1E"/>
-        <w:spacing w:after="0" w:line="285" w:lineRule="atLeast"/>
-        <w:rPr>
-          <w:rFonts w:ascii="Consolas" w:eastAsia="Times New Roman" w:hAnsi="Consolas" w:cs="Times New Roman"/>
-          <w:color w:val="D4D4D4"/>
-          <w:sz w:val="21"/>
-          <w:szCs w:val="21"/>
-          <w:lang w:eastAsia="en-IN"/>
-        </w:rPr>
-      </w:pPr>
-      <w:r>
-        <w:rPr>
-          <w:rFonts w:ascii="Consolas" w:eastAsia="Times New Roman" w:hAnsi="Consolas" w:cs="Times New Roman"/>
-          <w:color w:val="D4D4D4"/>
-          <w:sz w:val="21"/>
-          <w:szCs w:val="21"/>
-          <w:lang w:eastAsia="en-IN"/>
-        </w:rPr>
-        <w:t xml:space="preserve">    </w:t>
-      </w:r>
-      <w:proofErr w:type="spellStart"/>
-      <w:proofErr w:type="gramStart"/>
-      <w:r>
-        <w:rPr>
-          <w:rFonts w:ascii="Consolas" w:eastAsia="Times New Roman" w:hAnsi="Consolas" w:cs="Times New Roman"/>
-          <w:color w:val="9CDCFE"/>
-          <w:sz w:val="21"/>
-          <w:szCs w:val="21"/>
-          <w:lang w:eastAsia="en-IN"/>
-        </w:rPr>
-        <w:t>res</w:t>
-      </w:r>
-      <w:r>
-        <w:rPr>
-          <w:rFonts w:ascii="Consolas" w:eastAsia="Times New Roman" w:hAnsi="Consolas" w:cs="Times New Roman"/>
-          <w:color w:val="D4D4D4"/>
-          <w:sz w:val="21"/>
-          <w:szCs w:val="21"/>
-          <w:lang w:eastAsia="en-IN"/>
-        </w:rPr>
-        <w:t>.</w:t>
-      </w:r>
-      <w:r>
-        <w:rPr>
-          <w:rFonts w:ascii="Consolas" w:eastAsia="Times New Roman" w:hAnsi="Consolas" w:cs="Times New Roman"/>
-          <w:color w:val="DCDCAA"/>
-          <w:sz w:val="21"/>
-          <w:szCs w:val="21"/>
-          <w:lang w:eastAsia="en-IN"/>
-        </w:rPr>
-        <w:t>end</w:t>
-      </w:r>
-      <w:proofErr w:type="spellEnd"/>
-      <w:r>
-        <w:rPr>
-          <w:rFonts w:ascii="Consolas" w:eastAsia="Times New Roman" w:hAnsi="Consolas" w:cs="Times New Roman"/>
-          <w:color w:val="D4D4D4"/>
-          <w:sz w:val="21"/>
-          <w:szCs w:val="21"/>
-          <w:lang w:eastAsia="en-IN"/>
-        </w:rPr>
-        <w:t>(</w:t>
-      </w:r>
-      <w:proofErr w:type="gramEnd"/>
-      <w:r>
-        <w:rPr>
-          <w:rFonts w:ascii="Consolas" w:eastAsia="Times New Roman" w:hAnsi="Consolas" w:cs="Times New Roman"/>
-          <w:color w:val="CE9178"/>
-          <w:sz w:val="21"/>
-          <w:szCs w:val="21"/>
-          <w:lang w:eastAsia="en-IN"/>
-        </w:rPr>
-        <w:t xml:space="preserve">'Hello from </w:t>
-      </w:r>
-      <w:proofErr w:type="spellStart"/>
-      <w:r>
-        <w:rPr>
-          <w:rFonts w:ascii="Consolas" w:eastAsia="Times New Roman" w:hAnsi="Consolas" w:cs="Times New Roman"/>
-          <w:color w:val="CE9178"/>
-          <w:sz w:val="21"/>
-          <w:szCs w:val="21"/>
-          <w:lang w:eastAsia="en-IN"/>
-        </w:rPr>
-        <w:t>express'</w:t>
-      </w:r>
-      <w:proofErr w:type="spellEnd"/>
-      <w:r>
-        <w:rPr>
-          <w:rFonts w:ascii="Consolas" w:eastAsia="Times New Roman" w:hAnsi="Consolas" w:cs="Times New Roman"/>
-          <w:color w:val="D4D4D4"/>
-          <w:sz w:val="21"/>
-          <w:szCs w:val="21"/>
-          <w:lang w:eastAsia="en-IN"/>
-        </w:rPr>
-        <w:t>);</w:t>
-      </w:r>
-    </w:p>
-    <w:p>
-      <w:pPr>
-        <w:shd w:val="clear" w:color="auto" w:fill="1E1E1E"/>
-        <w:spacing w:after="0" w:line="285" w:lineRule="atLeast"/>
-        <w:rPr>
-          <w:rFonts w:ascii="Consolas" w:eastAsia="Times New Roman" w:hAnsi="Consolas" w:cs="Times New Roman"/>
-          <w:color w:val="D4D4D4"/>
-          <w:sz w:val="21"/>
-          <w:szCs w:val="21"/>
-          <w:lang w:eastAsia="en-IN"/>
-        </w:rPr>
-      </w:pPr>
-      <w:r>
-        <w:rPr>
-          <w:rFonts w:ascii="Consolas" w:eastAsia="Times New Roman" w:hAnsi="Consolas" w:cs="Times New Roman"/>
-          <w:color w:val="D4D4D4"/>
-          <w:sz w:val="21"/>
-          <w:szCs w:val="21"/>
-          <w:lang w:eastAsia="en-IN"/>
-        </w:rPr>
-        <w:t>})</w:t>
-      </w:r>
-    </w:p>
-    <w:p>
-      <w:pPr>
-        <w:shd w:val="clear" w:color="auto" w:fill="1E1E1E"/>
-        <w:spacing w:after="0" w:line="285" w:lineRule="atLeast"/>
-        <w:rPr>
-          <w:rFonts w:ascii="Consolas" w:eastAsia="Times New Roman" w:hAnsi="Consolas" w:cs="Times New Roman"/>
-          <w:color w:val="D4D4D4"/>
-          <w:sz w:val="21"/>
-          <w:szCs w:val="21"/>
-          <w:lang w:eastAsia="en-IN"/>
-        </w:rPr>
-      </w:pPr>
-    </w:p>
-    <w:p>
-      <w:pPr>
-        <w:shd w:val="clear" w:color="auto" w:fill="1E1E1E"/>
-        <w:spacing w:after="0" w:line="285" w:lineRule="atLeast"/>
-        <w:rPr>
-          <w:rFonts w:ascii="Consolas" w:eastAsia="Times New Roman" w:hAnsi="Consolas" w:cs="Times New Roman"/>
-          <w:color w:val="D4D4D4"/>
-          <w:sz w:val="21"/>
-          <w:szCs w:val="21"/>
-          <w:lang w:eastAsia="en-IN"/>
-        </w:rPr>
-      </w:pPr>
-      <w:proofErr w:type="spellStart"/>
-      <w:proofErr w:type="gramStart"/>
-      <w:r>
-        <w:rPr>
-          <w:rFonts w:ascii="Consolas" w:eastAsia="Times New Roman" w:hAnsi="Consolas" w:cs="Times New Roman"/>
-          <w:color w:val="4FC1FF"/>
-          <w:sz w:val="21"/>
-          <w:szCs w:val="21"/>
-          <w:highlight w:val="yellow"/>
-          <w:lang w:eastAsia="en-IN"/>
-        </w:rPr>
-        <w:t>server</w:t>
-      </w:r>
-      <w:r>
-        <w:rPr>
-          <w:rFonts w:ascii="Consolas" w:eastAsia="Times New Roman" w:hAnsi="Consolas" w:cs="Times New Roman"/>
-          <w:color w:val="D4D4D4"/>
-          <w:sz w:val="21"/>
-          <w:szCs w:val="21"/>
-          <w:highlight w:val="yellow"/>
-          <w:lang w:eastAsia="en-IN"/>
-        </w:rPr>
-        <w:t>.</w:t>
-      </w:r>
-      <w:r>
-        <w:rPr>
-          <w:rFonts w:ascii="Consolas" w:eastAsia="Times New Roman" w:hAnsi="Consolas" w:cs="Times New Roman"/>
-          <w:color w:val="DCDCAA"/>
-          <w:sz w:val="21"/>
-          <w:szCs w:val="21"/>
-          <w:highlight w:val="yellow"/>
-          <w:lang w:eastAsia="en-IN"/>
-        </w:rPr>
-        <w:t>use</w:t>
-      </w:r>
-      <w:proofErr w:type="spellEnd"/>
-      <w:r>
-        <w:rPr>
-          <w:rFonts w:ascii="Consolas" w:eastAsia="Times New Roman" w:hAnsi="Consolas" w:cs="Times New Roman"/>
-          <w:color w:val="D4D4D4"/>
-          <w:sz w:val="21"/>
-          <w:szCs w:val="21"/>
-          <w:highlight w:val="yellow"/>
-          <w:lang w:eastAsia="en-IN"/>
-        </w:rPr>
-        <w:t>(</w:t>
-      </w:r>
-      <w:proofErr w:type="gramEnd"/>
-      <w:r>
-        <w:rPr>
-          <w:rFonts w:ascii="Consolas" w:eastAsia="Times New Roman" w:hAnsi="Consolas" w:cs="Times New Roman"/>
-          <w:color w:val="CE9178"/>
-          <w:sz w:val="21"/>
-          <w:szCs w:val="21"/>
-          <w:highlight w:val="yellow"/>
-          <w:lang w:eastAsia="en-IN"/>
-        </w:rPr>
-        <w:t>"/</w:t>
-      </w:r>
-      <w:proofErr w:type="spellStart"/>
-      <w:r>
-        <w:rPr>
-          <w:rFonts w:ascii="Consolas" w:eastAsia="Times New Roman" w:hAnsi="Consolas" w:cs="Times New Roman"/>
-          <w:color w:val="CE9178"/>
-          <w:sz w:val="21"/>
-          <w:szCs w:val="21"/>
-          <w:highlight w:val="yellow"/>
-          <w:lang w:eastAsia="en-IN"/>
-        </w:rPr>
-        <w:t>api</w:t>
-      </w:r>
-      <w:proofErr w:type="spellEnd"/>
-      <w:r>
-        <w:rPr>
-          <w:rFonts w:ascii="Consolas" w:eastAsia="Times New Roman" w:hAnsi="Consolas" w:cs="Times New Roman"/>
-          <w:color w:val="CE9178"/>
-          <w:sz w:val="21"/>
-          <w:szCs w:val="21"/>
-          <w:highlight w:val="yellow"/>
-          <w:lang w:eastAsia="en-IN"/>
-        </w:rPr>
-        <w:t>/product"</w:t>
-      </w:r>
-      <w:r>
-        <w:rPr>
-          <w:rFonts w:ascii="Consolas" w:eastAsia="Times New Roman" w:hAnsi="Consolas" w:cs="Times New Roman"/>
-          <w:color w:val="D4D4D4"/>
-          <w:sz w:val="21"/>
-          <w:szCs w:val="21"/>
-          <w:highlight w:val="yellow"/>
-          <w:lang w:eastAsia="en-IN"/>
-        </w:rPr>
-        <w:t>,</w:t>
-      </w:r>
-      <w:proofErr w:type="spellStart"/>
-      <w:r>
-        <w:rPr>
-          <w:rFonts w:ascii="Consolas" w:eastAsia="Times New Roman" w:hAnsi="Consolas" w:cs="Times New Roman"/>
-          <w:color w:val="4FC1FF"/>
-          <w:sz w:val="21"/>
-          <w:szCs w:val="21"/>
-          <w:highlight w:val="yellow"/>
-          <w:lang w:eastAsia="en-IN"/>
-        </w:rPr>
-        <w:t>productController</w:t>
-      </w:r>
-      <w:proofErr w:type="spellEnd"/>
-      <w:r>
-        <w:rPr>
-          <w:rFonts w:ascii="Consolas" w:eastAsia="Times New Roman" w:hAnsi="Consolas" w:cs="Times New Roman"/>
-          <w:color w:val="D4D4D4"/>
-          <w:sz w:val="21"/>
-          <w:szCs w:val="21"/>
-          <w:highlight w:val="yellow"/>
-          <w:lang w:eastAsia="en-IN"/>
-        </w:rPr>
-        <w:t>);</w:t>
-      </w:r>
-    </w:p>
-    <w:p>
-      <w:pPr>
-        <w:shd w:val="clear" w:color="auto" w:fill="1E1E1E"/>
-        <w:spacing w:after="0" w:line="285" w:lineRule="atLeast"/>
-        <w:rPr>
-          <w:rFonts w:ascii="Consolas" w:eastAsia="Times New Roman" w:hAnsi="Consolas" w:cs="Times New Roman"/>
-          <w:color w:val="D4D4D4"/>
-          <w:sz w:val="21"/>
-          <w:szCs w:val="21"/>
-          <w:lang w:eastAsia="en-IN"/>
-        </w:rPr>
-      </w:pPr>
-    </w:p>
-    <w:p>
-      <w:pPr>
-        <w:shd w:val="clear" w:color="auto" w:fill="1E1E1E"/>
-        <w:spacing w:after="0" w:line="285" w:lineRule="atLeast"/>
-        <w:rPr>
-          <w:rFonts w:ascii="Consolas" w:eastAsia="Times New Roman" w:hAnsi="Consolas" w:cs="Times New Roman"/>
-          <w:color w:val="D4D4D4"/>
-          <w:sz w:val="21"/>
-          <w:szCs w:val="21"/>
-          <w:lang w:eastAsia="en-IN"/>
-        </w:rPr>
-      </w:pPr>
-      <w:proofErr w:type="spellStart"/>
-      <w:proofErr w:type="gramStart"/>
-      <w:r>
-        <w:rPr>
-          <w:rFonts w:ascii="Consolas" w:eastAsia="Times New Roman" w:hAnsi="Consolas" w:cs="Times New Roman"/>
-          <w:color w:val="4FC1FF"/>
-          <w:sz w:val="21"/>
-          <w:szCs w:val="21"/>
-          <w:lang w:eastAsia="en-IN"/>
-        </w:rPr>
-        <w:t>server</w:t>
-      </w:r>
-      <w:r>
-        <w:rPr>
-          <w:rFonts w:ascii="Consolas" w:eastAsia="Times New Roman" w:hAnsi="Consolas" w:cs="Times New Roman"/>
-          <w:color w:val="D4D4D4"/>
-          <w:sz w:val="21"/>
-          <w:szCs w:val="21"/>
-          <w:lang w:eastAsia="en-IN"/>
-        </w:rPr>
-        <w:t>.</w:t>
-      </w:r>
-      <w:r>
-        <w:rPr>
-          <w:rFonts w:ascii="Consolas" w:eastAsia="Times New Roman" w:hAnsi="Consolas" w:cs="Times New Roman"/>
-          <w:color w:val="DCDCAA"/>
-          <w:sz w:val="21"/>
-          <w:szCs w:val="21"/>
-          <w:lang w:eastAsia="en-IN"/>
-        </w:rPr>
-        <w:t>listen</w:t>
-      </w:r>
-      <w:proofErr w:type="spellEnd"/>
-      <w:r>
-        <w:rPr>
-          <w:rFonts w:ascii="Consolas" w:eastAsia="Times New Roman" w:hAnsi="Consolas" w:cs="Times New Roman"/>
-          <w:color w:val="D4D4D4"/>
-          <w:sz w:val="21"/>
-          <w:szCs w:val="21"/>
-          <w:lang w:eastAsia="en-IN"/>
-        </w:rPr>
-        <w:t>(</w:t>
-      </w:r>
-      <w:proofErr w:type="gramEnd"/>
-      <w:r>
-        <w:rPr>
-          <w:rFonts w:ascii="Consolas" w:eastAsia="Times New Roman" w:hAnsi="Consolas" w:cs="Times New Roman"/>
-          <w:color w:val="B5CEA8"/>
-          <w:sz w:val="21"/>
-          <w:szCs w:val="21"/>
-          <w:lang w:eastAsia="en-IN"/>
-        </w:rPr>
-        <w:t>3000</w:t>
-      </w:r>
-      <w:r>
-        <w:rPr>
-          <w:rFonts w:ascii="Consolas" w:eastAsia="Times New Roman" w:hAnsi="Consolas" w:cs="Times New Roman"/>
-          <w:color w:val="D4D4D4"/>
-          <w:sz w:val="21"/>
-          <w:szCs w:val="21"/>
-          <w:lang w:eastAsia="en-IN"/>
-        </w:rPr>
-        <w:t>,()</w:t>
-      </w:r>
-      <w:r>
-        <w:rPr>
-          <w:rFonts w:ascii="Consolas" w:eastAsia="Times New Roman" w:hAnsi="Consolas" w:cs="Times New Roman"/>
-          <w:color w:val="569CD6"/>
-          <w:sz w:val="21"/>
-          <w:szCs w:val="21"/>
-          <w:lang w:eastAsia="en-IN"/>
-        </w:rPr>
-        <w:t>=&gt;</w:t>
-      </w:r>
-      <w:r>
-        <w:rPr>
-          <w:rFonts w:ascii="Consolas" w:eastAsia="Times New Roman" w:hAnsi="Consolas" w:cs="Times New Roman"/>
-          <w:color w:val="D4D4D4"/>
-          <w:sz w:val="21"/>
-          <w:szCs w:val="21"/>
-          <w:lang w:eastAsia="en-IN"/>
-        </w:rPr>
-        <w:t>{</w:t>
-      </w:r>
-    </w:p>
-    <w:p>
-      <w:pPr>
-        <w:shd w:val="clear" w:color="auto" w:fill="1E1E1E"/>
-        <w:spacing w:after="0" w:line="285" w:lineRule="atLeast"/>
-        <w:rPr>
-          <w:rFonts w:ascii="Consolas" w:eastAsia="Times New Roman" w:hAnsi="Consolas" w:cs="Times New Roman"/>
-          <w:color w:val="D4D4D4"/>
-          <w:sz w:val="21"/>
-          <w:szCs w:val="21"/>
-          <w:lang w:eastAsia="en-IN"/>
-        </w:rPr>
-      </w:pPr>
-      <w:r>
-        <w:rPr>
-          <w:rFonts w:ascii="Consolas" w:eastAsia="Times New Roman" w:hAnsi="Consolas" w:cs="Times New Roman"/>
-          <w:color w:val="D4D4D4"/>
-          <w:sz w:val="21"/>
-          <w:szCs w:val="21"/>
-          <w:lang w:eastAsia="en-IN"/>
-        </w:rPr>
-        <w:t xml:space="preserve">    </w:t>
-      </w:r>
-      <w:proofErr w:type="gramStart"/>
-      <w:r>
-        <w:rPr>
-          <w:rFonts w:ascii="Consolas" w:eastAsia="Times New Roman" w:hAnsi="Consolas" w:cs="Times New Roman"/>
-          <w:color w:val="9CDCFE"/>
-          <w:sz w:val="21"/>
-          <w:szCs w:val="21"/>
-          <w:lang w:eastAsia="en-IN"/>
-        </w:rPr>
-        <w:t>console</w:t>
-      </w:r>
-      <w:r>
-        <w:rPr>
-          <w:rFonts w:ascii="Consolas" w:eastAsia="Times New Roman" w:hAnsi="Consolas" w:cs="Times New Roman"/>
-          <w:color w:val="D4D4D4"/>
-          <w:sz w:val="21"/>
-          <w:szCs w:val="21"/>
-          <w:lang w:eastAsia="en-IN"/>
-        </w:rPr>
-        <w:t>.</w:t>
-      </w:r>
-      <w:r>
-        <w:rPr>
-          <w:rFonts w:ascii="Consolas" w:eastAsia="Times New Roman" w:hAnsi="Consolas" w:cs="Times New Roman"/>
-          <w:color w:val="DCDCAA"/>
-          <w:sz w:val="21"/>
-          <w:szCs w:val="21"/>
-          <w:lang w:eastAsia="en-IN"/>
-        </w:rPr>
-        <w:t>log</w:t>
-      </w:r>
-      <w:r>
-        <w:rPr>
-          <w:rFonts w:ascii="Consolas" w:eastAsia="Times New Roman" w:hAnsi="Consolas" w:cs="Times New Roman"/>
-          <w:color w:val="D4D4D4"/>
-          <w:sz w:val="21"/>
-          <w:szCs w:val="21"/>
-          <w:lang w:eastAsia="en-IN"/>
-        </w:rPr>
-        <w:t>(</w:t>
-      </w:r>
-      <w:proofErr w:type="gramEnd"/>
-      <w:r>
-        <w:rPr>
-          <w:rFonts w:ascii="Consolas" w:eastAsia="Times New Roman" w:hAnsi="Consolas" w:cs="Times New Roman"/>
-          <w:color w:val="CE9178"/>
-          <w:sz w:val="21"/>
-          <w:szCs w:val="21"/>
-          <w:lang w:eastAsia="en-IN"/>
-        </w:rPr>
-        <w:t>'server listening on port no 3000'</w:t>
-      </w:r>
-      <w:r>
-        <w:rPr>
-          <w:rFonts w:ascii="Consolas" w:eastAsia="Times New Roman" w:hAnsi="Consolas" w:cs="Times New Roman"/>
-          <w:color w:val="D4D4D4"/>
-          <w:sz w:val="21"/>
-          <w:szCs w:val="21"/>
-          <w:lang w:eastAsia="en-IN"/>
-        </w:rPr>
-        <w:t>);</w:t>
-      </w:r>
-    </w:p>
-    <w:p>
-      <w:pPr>
-        <w:shd w:val="clear" w:color="auto" w:fill="1E1E1E"/>
-        <w:spacing w:after="0" w:line="285" w:lineRule="atLeast"/>
-        <w:rPr>
-          <w:rFonts w:ascii="Consolas" w:eastAsia="Times New Roman" w:hAnsi="Consolas" w:cs="Times New Roman"/>
-          <w:color w:val="D4D4D4"/>
-          <w:sz w:val="21"/>
-          <w:szCs w:val="21"/>
-          <w:lang w:eastAsia="en-IN"/>
-        </w:rPr>
-      </w:pPr>
-      <w:r>
-        <w:rPr>
-          <w:rFonts w:ascii="Consolas" w:eastAsia="Times New Roman" w:hAnsi="Consolas" w:cs="Times New Roman"/>
-          <w:color w:val="D4D4D4"/>
-          <w:sz w:val="21"/>
-          <w:szCs w:val="21"/>
-          <w:lang w:eastAsia="en-IN"/>
-        </w:rPr>
-        <w:t>})</w:t>
-      </w:r>
-    </w:p>
-    <w:p>
-      <w:pPr>
-        <w:rPr>
-          <w:sz w:val="28"/>
-          <w:lang w:val="en-US"/>
-        </w:rPr>
-      </w:pPr>
-    </w:p>
-    <w:p>
-      <w:pPr>
-        <w:rPr>
-          <w:sz w:val="28"/>
-          <w:lang w:val="en-US"/>
-        </w:rPr>
-      </w:pPr>
     </w:p>
     <w:sectPr>
       <w:pgSz w:w="11906" w:h="16838"/>
@@ -8748,6 +8796,17 @@
     <w:semiHidden/>
     <w:unhideWhenUsed/>
   </w:style>
+  <w:style w:type="character" w:styleId="Hyperlink">
+    <w:name w:val="Hyperlink"/>
+    <w:basedOn w:val="DefaultParagraphFont"/>
+    <w:uiPriority w:val="99"/>
+    <w:unhideWhenUsed/>
+    <w:rsid w:val="00902988"/>
+    <w:rPr>
+      <w:color w:val="0563C1" w:themeColor="hyperlink"/>
+      <w:u w:val="single"/>
+    </w:rPr>
+  </w:style>
 </w:styles>
 </file>
 

</xml_diff>